<commit_message>
Updated Homework and Project Assignments
Updated the report for the Database Management project report and the homework 4 assignment for the Cyber Network Security.
</commit_message>
<xml_diff>
--- a/Computer_Engineering_CEG/4430_Cyber_Network_Security/Homework/HW4_Undergraduate_CameronWFox.docx
+++ b/Computer_Engineering_CEG/4430_Cyber_Network_Security/Homework/HW4_Undergraduate_CameronWFox.docx
@@ -273,6 +273,53 @@
     <w:p>
       <w:pPr>
         <w:pStyle w:val="ListParagraph"/>
+        <w:ind w:left="1440"/>
+        <w:rPr>
+          <w:rFonts w:ascii="Times New Roman" w:hAnsi="Times New Roman" w:cs="Times New Roman"/>
+        </w:rPr>
+      </w:pPr>
+    </w:p>
+    <w:p>
+      <w:pPr>
+        <w:pStyle w:val="ListParagraph"/>
+        <w:ind w:left="1440"/>
+        <w:rPr>
+          <w:rFonts w:ascii="Times New Roman" w:hAnsi="Times New Roman" w:cs="Times New Roman"/>
+        </w:rPr>
+      </w:pPr>
+      <w:r>
+        <w:rPr>
+          <w:rFonts w:ascii="Times New Roman" w:hAnsi="Times New Roman" w:cs="Times New Roman"/>
+        </w:rPr>
+        <w:t xml:space="preserve">Answer Question 1.a: The probability is very high if the 0x20 is not deployed, this will allow the attacker to simply brute force </w:t>
+      </w:r>
+      <w:proofErr w:type="gramStart"/>
+      <w:r>
+        <w:rPr>
+          <w:rFonts w:ascii="Times New Roman" w:hAnsi="Times New Roman" w:cs="Times New Roman"/>
+        </w:rPr>
+        <w:t>there</w:t>
+      </w:r>
+      <w:proofErr w:type="gramEnd"/>
+      <w:r>
+        <w:rPr>
+          <w:rFonts w:ascii="Times New Roman" w:hAnsi="Times New Roman" w:cs="Times New Roman"/>
+        </w:rPr>
+        <w:t xml:space="preserve"> way and just guess to be able to hack into whatever system they have targeted.</w:t>
+      </w:r>
+    </w:p>
+    <w:p>
+      <w:pPr>
+        <w:pStyle w:val="ListParagraph"/>
+        <w:ind w:left="1440"/>
+        <w:rPr>
+          <w:rFonts w:ascii="Times New Roman" w:hAnsi="Times New Roman" w:cs="Times New Roman"/>
+        </w:rPr>
+      </w:pPr>
+    </w:p>
+    <w:p>
+      <w:pPr>
+        <w:pStyle w:val="ListParagraph"/>
         <w:numPr>
           <w:ilvl w:val="1"/>
           <w:numId w:val="3"/>
@@ -310,6 +357,140 @@
           <w:rFonts w:ascii="Times New Roman" w:hAnsi="Times New Roman" w:cs="Times New Roman"/>
         </w:rPr>
         <w:t>if 0x20 is deployed? (5 Points)</w:t>
+      </w:r>
+    </w:p>
+    <w:p>
+      <w:pPr>
+        <w:pStyle w:val="ListParagraph"/>
+        <w:ind w:left="1440"/>
+        <w:rPr>
+          <w:rFonts w:ascii="Times New Roman" w:hAnsi="Times New Roman" w:cs="Times New Roman"/>
+        </w:rPr>
+      </w:pPr>
+    </w:p>
+    <w:p>
+      <w:pPr>
+        <w:pStyle w:val="ListParagraph"/>
+        <w:ind w:left="1440"/>
+        <w:rPr>
+          <w:rFonts w:ascii="Times New Roman" w:hAnsi="Times New Roman" w:cs="Times New Roman"/>
+        </w:rPr>
+      </w:pPr>
+      <w:r>
+        <w:rPr>
+          <w:rFonts w:ascii="Times New Roman" w:hAnsi="Times New Roman" w:cs="Times New Roman"/>
+        </w:rPr>
+        <w:t xml:space="preserve">Answer Question 1.b: The probability is lower because using the 0x20 uses formulas that are found in the </w:t>
+      </w:r>
+      <w:r>
+        <w:rPr>
+          <w:rFonts w:ascii="Times New Roman" w:hAnsi="Times New Roman" w:cs="Times New Roman"/>
+        </w:rPr>
+        <w:t>“</w:t>
+      </w:r>
+      <w:r>
+        <w:rPr>
+          <w:rFonts w:ascii="Times New Roman" w:hAnsi="Times New Roman" w:cs="Times New Roman"/>
+        </w:rPr>
+        <w:t xml:space="preserve">Increased DNS Forgery Resistance Through </w:t>
+      </w:r>
+      <w:r>
+        <w:rPr>
+          <w:rFonts w:ascii="Times New Roman" w:hAnsi="Times New Roman" w:cs="Times New Roman"/>
+        </w:rPr>
+        <w:t>0x20</w:t>
+      </w:r>
+      <w:r>
+        <w:rPr>
+          <w:rFonts w:ascii="Times New Roman" w:hAnsi="Times New Roman" w:cs="Times New Roman"/>
+        </w:rPr>
+        <w:t>-Bit Encoding</w:t>
+      </w:r>
+      <w:r>
+        <w:rPr>
+          <w:rFonts w:ascii="Times New Roman" w:hAnsi="Times New Roman" w:cs="Times New Roman"/>
+        </w:rPr>
+        <w:t>”</w:t>
+      </w:r>
+      <w:r>
+        <w:rPr>
+          <w:rFonts w:ascii="Times New Roman" w:hAnsi="Times New Roman" w:cs="Times New Roman"/>
+        </w:rPr>
+        <w:t xml:space="preserve"> document. The formula here: </w:t>
+      </w:r>
+    </w:p>
+    <w:p>
+      <w:pPr>
+        <w:pStyle w:val="ListParagraph"/>
+        <w:ind w:left="1440"/>
+        <w:rPr>
+          <w:rFonts w:ascii="Times New Roman" w:hAnsi="Times New Roman" w:cs="Times New Roman"/>
+        </w:rPr>
+      </w:pPr>
+    </w:p>
+    <w:p>
+      <w:pPr>
+        <w:pStyle w:val="ListParagraph"/>
+        <w:ind w:left="1440"/>
+        <w:rPr>
+          <w:rFonts w:ascii="Times New Roman" w:hAnsi="Times New Roman" w:cs="Times New Roman"/>
+        </w:rPr>
+      </w:pPr>
+      <w:r>
+        <w:rPr>
+          <w:rFonts w:ascii="Times New Roman" w:hAnsi="Times New Roman" w:cs="Times New Roman"/>
+          <w:noProof/>
+        </w:rPr>
+        <w:drawing>
+          <wp:inline distT="0" distB="0" distL="0" distR="0" wp14:anchorId="710B1E41" wp14:editId="6DBC3727">
+            <wp:extent cx="3979069" cy="572452"/>
+            <wp:effectExtent l="0" t="0" r="2540" b="0"/>
+            <wp:docPr id="1" name="Picture 1"/>
+            <wp:cNvGraphicFramePr>
+              <a:graphicFrameLocks xmlns:a="http://schemas.openxmlformats.org/drawingml/2006/main" noChangeAspect="1"/>
+            </wp:cNvGraphicFramePr>
+            <a:graphic xmlns:a="http://schemas.openxmlformats.org/drawingml/2006/main">
+              <a:graphicData uri="http://schemas.openxmlformats.org/drawingml/2006/picture">
+                <pic:pic xmlns:pic="http://schemas.openxmlformats.org/drawingml/2006/picture">
+                  <pic:nvPicPr>
+                    <pic:cNvPr id="1" name="Homework 4.png"/>
+                    <pic:cNvPicPr/>
+                  </pic:nvPicPr>
+                  <pic:blipFill>
+                    <a:blip r:embed="rId5"/>
+                    <a:stretch>
+                      <a:fillRect/>
+                    </a:stretch>
+                  </pic:blipFill>
+                  <pic:spPr>
+                    <a:xfrm>
+                      <a:off x="0" y="0"/>
+                      <a:ext cx="4060621" cy="584184"/>
+                    </a:xfrm>
+                    <a:prstGeom prst="rect">
+                      <a:avLst/>
+                    </a:prstGeom>
+                  </pic:spPr>
+                </pic:pic>
+              </a:graphicData>
+            </a:graphic>
+          </wp:inline>
+        </w:drawing>
+      </w:r>
+    </w:p>
+    <w:p>
+      <w:pPr>
+        <w:pStyle w:val="ListParagraph"/>
+        <w:ind w:left="1440"/>
+        <w:rPr>
+          <w:rFonts w:ascii="Times New Roman" w:hAnsi="Times New Roman" w:cs="Times New Roman"/>
+        </w:rPr>
+      </w:pPr>
+      <w:r>
+        <w:rPr>
+          <w:rFonts w:ascii="Times New Roman" w:hAnsi="Times New Roman" w:cs="Times New Roman"/>
+        </w:rPr>
+        <w:t>This formula is used for testing the probability of success an attacker will have with the 0x20 deployed.</w:t>
       </w:r>
     </w:p>
     <w:p>
@@ -602,6 +783,7 @@
         <w:rPr>
           <w:rFonts w:ascii="Times New Roman" w:hAnsi="Times New Roman" w:cs="Times New Roman"/>
         </w:rPr>
+        <w:lastRenderedPageBreak/>
         <w:t xml:space="preserve">Answer Question 2.a: If the intrusion detection system will be alerted if one packet is detected with the string “ATTACK” case sensitive then if the string is split into chars each one with a packet then the detection system would not be alerted to an intrusion because it would not be detecting the </w:t>
       </w:r>
       <w:proofErr w:type="spellStart"/>
@@ -617,6 +799,40 @@
           <w:rFonts w:ascii="Times New Roman" w:hAnsi="Times New Roman" w:cs="Times New Roman"/>
         </w:rPr>
         <w:t xml:space="preserve"> full string in a single packet. </w:t>
+      </w:r>
+      <w:r>
+        <w:rPr>
+          <w:rFonts w:ascii="Times New Roman" w:hAnsi="Times New Roman" w:cs="Times New Roman"/>
+        </w:rPr>
+        <w:t xml:space="preserve">Then when the last char is sent it can go with a </w:t>
+      </w:r>
+      <w:proofErr w:type="gramStart"/>
+      <w:r>
+        <w:rPr>
+          <w:rFonts w:ascii="Times New Roman" w:hAnsi="Times New Roman" w:cs="Times New Roman"/>
+        </w:rPr>
+        <w:t>system(</w:t>
+      </w:r>
+      <w:proofErr w:type="gramEnd"/>
+      <w:r>
+        <w:rPr>
+          <w:rFonts w:ascii="Times New Roman" w:hAnsi="Times New Roman" w:cs="Times New Roman"/>
+        </w:rPr>
+        <w:t xml:space="preserve">) call to setup </w:t>
+      </w:r>
+      <w:proofErr w:type="spellStart"/>
+      <w:r>
+        <w:rPr>
+          <w:rFonts w:ascii="Times New Roman" w:hAnsi="Times New Roman" w:cs="Times New Roman"/>
+        </w:rPr>
+        <w:t>cmd</w:t>
+      </w:r>
+      <w:proofErr w:type="spellEnd"/>
+      <w:r>
+        <w:rPr>
+          <w:rFonts w:ascii="Times New Roman" w:hAnsi="Times New Roman" w:cs="Times New Roman"/>
+        </w:rPr>
+        <w:t xml:space="preserve"> to allow the attacker to do what they want.</w:t>
       </w:r>
     </w:p>
     <w:p>
@@ -674,6 +890,12 @@
           <w:rFonts w:ascii="Times New Roman" w:hAnsi="Times New Roman" w:cs="Times New Roman"/>
         </w:rPr>
         <w:t>Since we know the string the attacker is using is “ATTACK” case sensitive if we to a test to look for each char that matches the case sensitivity of the string the attacker will use then we can defend and stop the attacker in his/her tracks.</w:t>
+      </w:r>
+      <w:r>
+        <w:rPr>
+          <w:rFonts w:ascii="Times New Roman" w:hAnsi="Times New Roman" w:cs="Times New Roman"/>
+        </w:rPr>
+        <w:t xml:space="preserve"> This would be done with using basic formulas for the checking. </w:t>
       </w:r>
     </w:p>
     <w:p>
@@ -725,14 +947,7 @@
         <w:rPr>
           <w:rFonts w:ascii="Times New Roman" w:hAnsi="Times New Roman" w:cs="Times New Roman"/>
         </w:rPr>
-        <w:t xml:space="preserve"> is usually very expensive. Let us assume Alice and Bob accomplish the identical detection rates </w:t>
-      </w:r>
-      <w:r>
-        <w:rPr>
-          <w:rFonts w:ascii="Times New Roman" w:hAnsi="Times New Roman" w:cs="Times New Roman"/>
-        </w:rPr>
-        <w:lastRenderedPageBreak/>
-        <w:t xml:space="preserve">and false positive rates. The following figure plots how the size (e.g., memory consumption) of the model (y-axis, used to profile the benign behaviors) grows as we use more benign samples (x-axis) to train the model. Which system do you prefer according to the figure? </w:t>
+        <w:t xml:space="preserve"> is usually very expensive. Let us assume Alice and Bob accomplish the identical detection rates and false positive rates. The following figure plots how the size (e.g., memory consumption) of the model (y-axis, used to profile the benign behaviors) grows as we use more benign samples (x-axis) to train the model. Which system do you prefer according to the figure? </w:t>
       </w:r>
       <w:r>
         <w:rPr>
@@ -770,6 +985,78 @@
           <w:rFonts w:ascii="Times New Roman" w:hAnsi="Times New Roman" w:cs="Times New Roman"/>
         </w:rPr>
         <w:t xml:space="preserve">Answer Question 3: </w:t>
+      </w:r>
+      <w:r>
+        <w:rPr>
+          <w:rFonts w:ascii="Times New Roman" w:hAnsi="Times New Roman" w:cs="Times New Roman"/>
+        </w:rPr>
+        <w:t>By looking at both Bob and Alice, I believe that Bob is the better option. Here are my two reasons why:</w:t>
+      </w:r>
+    </w:p>
+    <w:p>
+      <w:pPr>
+        <w:pStyle w:val="ListParagraph"/>
+        <w:numPr>
+          <w:ilvl w:val="1"/>
+          <w:numId w:val="3"/>
+        </w:numPr>
+        <w:jc w:val="both"/>
+        <w:rPr>
+          <w:rFonts w:ascii="Times New Roman" w:hAnsi="Times New Roman" w:cs="Times New Roman"/>
+        </w:rPr>
+      </w:pPr>
+      <w:r>
+        <w:rPr>
+          <w:rFonts w:ascii="Times New Roman" w:hAnsi="Times New Roman" w:cs="Times New Roman"/>
+        </w:rPr>
+        <w:t xml:space="preserve">Bob has less memory usage than Alice so Bob can run quicker and have faster detection than Alice. </w:t>
+      </w:r>
+    </w:p>
+    <w:p>
+      <w:pPr>
+        <w:pStyle w:val="ListParagraph"/>
+        <w:numPr>
+          <w:ilvl w:val="1"/>
+          <w:numId w:val="3"/>
+        </w:numPr>
+        <w:jc w:val="both"/>
+        <w:rPr>
+          <w:rFonts w:ascii="Times New Roman" w:hAnsi="Times New Roman" w:cs="Times New Roman"/>
+        </w:rPr>
+      </w:pPr>
+      <w:r>
+        <w:rPr>
+          <w:rFonts w:ascii="Times New Roman" w:hAnsi="Times New Roman" w:cs="Times New Roman"/>
+        </w:rPr>
+        <w:t xml:space="preserve">Even as more benign samples are </w:t>
+      </w:r>
+      <w:proofErr w:type="spellStart"/>
+      <w:r>
+        <w:rPr>
+          <w:rFonts w:ascii="Times New Roman" w:hAnsi="Times New Roman" w:cs="Times New Roman"/>
+        </w:rPr>
+        <w:t>beign</w:t>
+      </w:r>
+      <w:proofErr w:type="spellEnd"/>
+      <w:r>
+        <w:rPr>
+          <w:rFonts w:ascii="Times New Roman" w:hAnsi="Times New Roman" w:cs="Times New Roman"/>
+        </w:rPr>
+        <w:t xml:space="preserve"> tested Bob doesn’t have to resort to using more memory and is able to stay one amount. While Alice must use more and more memory has more benign samples are </w:t>
+      </w:r>
+      <w:proofErr w:type="spellStart"/>
+      <w:r>
+        <w:rPr>
+          <w:rFonts w:ascii="Times New Roman" w:hAnsi="Times New Roman" w:cs="Times New Roman"/>
+        </w:rPr>
+        <w:t>beign</w:t>
+      </w:r>
+      <w:proofErr w:type="spellEnd"/>
+      <w:r>
+        <w:rPr>
+          <w:rFonts w:ascii="Times New Roman" w:hAnsi="Times New Roman" w:cs="Times New Roman"/>
+        </w:rPr>
+        <w:t xml:space="preserve"> brought in for testing.</w:t>
       </w:r>
       <w:bookmarkStart w:id="0" w:name="_GoBack"/>
       <w:bookmarkEnd w:id="0"/>

</xml_diff>